<commit_message>
Updated Lab 11 doc
</commit_message>
<xml_diff>
--- a/Lab07.docx
+++ b/Lab07.docx
@@ -43,7 +43,7 @@
       <w:pPr>
         <w:pStyle w:val="Heading1"/>
       </w:pPr>
-      <w:bookmarkStart w:id="0" w:name="_Toc160492848"/>
+      <w:bookmarkStart w:id="0" w:name="_Toc160494413"/>
       <w:r>
         <w:t>Table of Contents</w:t>
       </w:r>
@@ -82,7 +82,7 @@
           <w:r>
             <w:fldChar w:fldCharType="separate"/>
           </w:r>
-          <w:hyperlink w:anchor="_Toc160492848" w:history="1">
+          <w:hyperlink w:anchor="_Toc160494413" w:history="1">
             <w:r>
               <w:rPr>
                 <w:rStyle w:val="Hyperlink"/>
@@ -109,7 +109,7 @@
                 <w:noProof/>
                 <w:webHidden/>
               </w:rPr>
-              <w:instrText xml:space="preserve"> PAGEREF _Toc160492848 \h </w:instrText>
+              <w:instrText xml:space="preserve"> PAGEREF _Toc160494413 \h </w:instrText>
             </w:r>
             <w:r>
               <w:rPr>
@@ -155,7 +155,7 @@
               <w14:ligatures w14:val="standardContextual"/>
             </w:rPr>
           </w:pPr>
-          <w:hyperlink w:anchor="_Toc160492849" w:history="1">
+          <w:hyperlink w:anchor="_Toc160494414" w:history="1">
             <w:r>
               <w:rPr>
                 <w:rStyle w:val="Hyperlink"/>
@@ -182,7 +182,7 @@
                 <w:noProof/>
                 <w:webHidden/>
               </w:rPr>
-              <w:instrText xml:space="preserve"> PAGEREF _Toc160492849 \h </w:instrText>
+              <w:instrText xml:space="preserve"> PAGEREF _Toc160494414 \h </w:instrText>
             </w:r>
             <w:r>
               <w:rPr>
@@ -228,7 +228,7 @@
               <w14:ligatures w14:val="standardContextual"/>
             </w:rPr>
           </w:pPr>
-          <w:hyperlink w:anchor="_Toc160492850" w:history="1">
+          <w:hyperlink w:anchor="_Toc160494415" w:history="1">
             <w:r>
               <w:rPr>
                 <w:rStyle w:val="Hyperlink"/>
@@ -255,7 +255,7 @@
                 <w:noProof/>
                 <w:webHidden/>
               </w:rPr>
-              <w:instrText xml:space="preserve"> PAGEREF _Toc160492850 \h </w:instrText>
+              <w:instrText xml:space="preserve"> PAGEREF _Toc160494415 \h </w:instrText>
             </w:r>
             <w:r>
               <w:rPr>
@@ -301,7 +301,7 @@
               <w14:ligatures w14:val="standardContextual"/>
             </w:rPr>
           </w:pPr>
-          <w:hyperlink w:anchor="_Toc160492851" w:history="1">
+          <w:hyperlink w:anchor="_Toc160494416" w:history="1">
             <w:r>
               <w:rPr>
                 <w:rStyle w:val="Hyperlink"/>
@@ -328,7 +328,7 @@
                 <w:noProof/>
                 <w:webHidden/>
               </w:rPr>
-              <w:instrText xml:space="preserve"> PAGEREF _Toc160492851 \h </w:instrText>
+              <w:instrText xml:space="preserve"> PAGEREF _Toc160494416 \h </w:instrText>
             </w:r>
             <w:r>
               <w:rPr>
@@ -374,7 +374,7 @@
               <w14:ligatures w14:val="standardContextual"/>
             </w:rPr>
           </w:pPr>
-          <w:hyperlink w:anchor="_Toc160492852" w:history="1">
+          <w:hyperlink w:anchor="_Toc160494417" w:history="1">
             <w:r>
               <w:rPr>
                 <w:rStyle w:val="Hyperlink"/>
@@ -401,7 +401,7 @@
                 <w:noProof/>
                 <w:webHidden/>
               </w:rPr>
-              <w:instrText xml:space="preserve"> PAGEREF _Toc160492852 \h </w:instrText>
+              <w:instrText xml:space="preserve"> PAGEREF _Toc160494417 \h </w:instrText>
             </w:r>
             <w:r>
               <w:rPr>
@@ -447,7 +447,7 @@
               <w14:ligatures w14:val="standardContextual"/>
             </w:rPr>
           </w:pPr>
-          <w:hyperlink w:anchor="_Toc160492853" w:history="1">
+          <w:hyperlink w:anchor="_Toc160494418" w:history="1">
             <w:r>
               <w:rPr>
                 <w:rStyle w:val="Hyperlink"/>
@@ -474,7 +474,7 @@
                 <w:noProof/>
                 <w:webHidden/>
               </w:rPr>
-              <w:instrText xml:space="preserve"> PAGEREF _Toc160492853 \h </w:instrText>
+              <w:instrText xml:space="preserve"> PAGEREF _Toc160494418 \h </w:instrText>
             </w:r>
             <w:r>
               <w:rPr>
@@ -520,7 +520,7 @@
               <w14:ligatures w14:val="standardContextual"/>
             </w:rPr>
           </w:pPr>
-          <w:hyperlink w:anchor="_Toc160492854" w:history="1">
+          <w:hyperlink w:anchor="_Toc160494419" w:history="1">
             <w:r>
               <w:rPr>
                 <w:rStyle w:val="Hyperlink"/>
@@ -547,7 +547,7 @@
                 <w:noProof/>
                 <w:webHidden/>
               </w:rPr>
-              <w:instrText xml:space="preserve"> PAGEREF _Toc160492854 \h </w:instrText>
+              <w:instrText xml:space="preserve"> PAGEREF _Toc160494419 \h </w:instrText>
             </w:r>
             <w:r>
               <w:rPr>
@@ -593,7 +593,7 @@
               <w14:ligatures w14:val="standardContextual"/>
             </w:rPr>
           </w:pPr>
-          <w:hyperlink w:anchor="_Toc160492855" w:history="1">
+          <w:hyperlink w:anchor="_Toc160494420" w:history="1">
             <w:r>
               <w:rPr>
                 <w:rStyle w:val="Hyperlink"/>
@@ -620,7 +620,7 @@
                 <w:noProof/>
                 <w:webHidden/>
               </w:rPr>
-              <w:instrText xml:space="preserve"> PAGEREF _Toc160492855 \h </w:instrText>
+              <w:instrText xml:space="preserve"> PAGEREF _Toc160494420 \h </w:instrText>
             </w:r>
             <w:r>
               <w:rPr>
@@ -666,7 +666,7 @@
               <w14:ligatures w14:val="standardContextual"/>
             </w:rPr>
           </w:pPr>
-          <w:hyperlink w:anchor="_Toc160492856" w:history="1">
+          <w:hyperlink w:anchor="_Toc160494421" w:history="1">
             <w:r>
               <w:rPr>
                 <w:rStyle w:val="Hyperlink"/>
@@ -693,7 +693,7 @@
                 <w:noProof/>
                 <w:webHidden/>
               </w:rPr>
-              <w:instrText xml:space="preserve"> PAGEREF _Toc160492856 \h </w:instrText>
+              <w:instrText xml:space="preserve"> PAGEREF _Toc160494421 \h </w:instrText>
             </w:r>
             <w:r>
               <w:rPr>
@@ -739,7 +739,7 @@
               <w14:ligatures w14:val="standardContextual"/>
             </w:rPr>
           </w:pPr>
-          <w:hyperlink w:anchor="_Toc160492857" w:history="1">
+          <w:hyperlink w:anchor="_Toc160494422" w:history="1">
             <w:r>
               <w:rPr>
                 <w:rStyle w:val="Hyperlink"/>
@@ -766,7 +766,7 @@
                 <w:noProof/>
                 <w:webHidden/>
               </w:rPr>
-              <w:instrText xml:space="preserve"> PAGEREF _Toc160492857 \h </w:instrText>
+              <w:instrText xml:space="preserve"> PAGEREF _Toc160494422 \h </w:instrText>
             </w:r>
             <w:r>
               <w:rPr>
@@ -812,7 +812,7 @@
               <w14:ligatures w14:val="standardContextual"/>
             </w:rPr>
           </w:pPr>
-          <w:hyperlink w:anchor="_Toc160492858" w:history="1">
+          <w:hyperlink w:anchor="_Toc160494423" w:history="1">
             <w:r>
               <w:rPr>
                 <w:rStyle w:val="Hyperlink"/>
@@ -839,7 +839,7 @@
                 <w:noProof/>
                 <w:webHidden/>
               </w:rPr>
-              <w:instrText xml:space="preserve"> PAGEREF _Toc160492858 \h </w:instrText>
+              <w:instrText xml:space="preserve"> PAGEREF _Toc160494423 \h </w:instrText>
             </w:r>
             <w:r>
               <w:rPr>
@@ -885,7 +885,7 @@
               <w14:ligatures w14:val="standardContextual"/>
             </w:rPr>
           </w:pPr>
-          <w:hyperlink w:anchor="_Toc160492859" w:history="1">
+          <w:hyperlink w:anchor="_Toc160494424" w:history="1">
             <w:r>
               <w:rPr>
                 <w:rStyle w:val="Hyperlink"/>
@@ -913,7 +913,7 @@
                 <w:noProof/>
                 <w:webHidden/>
               </w:rPr>
-              <w:instrText xml:space="preserve"> PAGEREF _Toc160492859 \h </w:instrText>
+              <w:instrText xml:space="preserve"> PAGEREF _Toc160494424 \h </w:instrText>
             </w:r>
             <w:r>
               <w:rPr>
@@ -959,7 +959,7 @@
               <w14:ligatures w14:val="standardContextual"/>
             </w:rPr>
           </w:pPr>
-          <w:hyperlink w:anchor="_Toc160492860" w:history="1">
+          <w:hyperlink w:anchor="_Toc160494425" w:history="1">
             <w:r>
               <w:rPr>
                 <w:rStyle w:val="Hyperlink"/>
@@ -987,7 +987,7 @@
                 <w:noProof/>
                 <w:webHidden/>
               </w:rPr>
-              <w:instrText xml:space="preserve"> PAGEREF _Toc160492860 \h </w:instrText>
+              <w:instrText xml:space="preserve"> PAGEREF _Toc160494425 \h </w:instrText>
             </w:r>
             <w:r>
               <w:rPr>
@@ -1033,7 +1033,7 @@
               <w14:ligatures w14:val="standardContextual"/>
             </w:rPr>
           </w:pPr>
-          <w:hyperlink w:anchor="_Toc160492861" w:history="1">
+          <w:hyperlink w:anchor="_Toc160494426" w:history="1">
             <w:r>
               <w:rPr>
                 <w:rStyle w:val="Hyperlink"/>
@@ -1061,7 +1061,7 @@
                 <w:noProof/>
                 <w:webHidden/>
               </w:rPr>
-              <w:instrText xml:space="preserve"> PAGEREF _Toc160492861 \h </w:instrText>
+              <w:instrText xml:space="preserve"> PAGEREF _Toc160494426 \h </w:instrText>
             </w:r>
             <w:r>
               <w:rPr>
@@ -1107,7 +1107,7 @@
               <w14:ligatures w14:val="standardContextual"/>
             </w:rPr>
           </w:pPr>
-          <w:hyperlink w:anchor="_Toc160492862" w:history="1">
+          <w:hyperlink w:anchor="_Toc160494427" w:history="1">
             <w:r>
               <w:rPr>
                 <w:rStyle w:val="Hyperlink"/>
@@ -1134,7 +1134,7 @@
                 <w:noProof/>
                 <w:webHidden/>
               </w:rPr>
-              <w:instrText xml:space="preserve"> PAGEREF _Toc160492862 \h </w:instrText>
+              <w:instrText xml:space="preserve"> PAGEREF _Toc160494427 \h </w:instrText>
             </w:r>
             <w:r>
               <w:rPr>
@@ -1180,7 +1180,7 @@
               <w14:ligatures w14:val="standardContextual"/>
             </w:rPr>
           </w:pPr>
-          <w:hyperlink w:anchor="_Toc160492863" w:history="1">
+          <w:hyperlink w:anchor="_Toc160494428" w:history="1">
             <w:r>
               <w:rPr>
                 <w:rStyle w:val="Hyperlink"/>
@@ -1207,7 +1207,7 @@
                 <w:noProof/>
                 <w:webHidden/>
               </w:rPr>
-              <w:instrText xml:space="preserve"> PAGEREF _Toc160492863 \h </w:instrText>
+              <w:instrText xml:space="preserve"> PAGEREF _Toc160494428 \h </w:instrText>
             </w:r>
             <w:r>
               <w:rPr>
@@ -1253,7 +1253,7 @@
               <w14:ligatures w14:val="standardContextual"/>
             </w:rPr>
           </w:pPr>
-          <w:hyperlink w:anchor="_Toc160492864" w:history="1">
+          <w:hyperlink w:anchor="_Toc160494429" w:history="1">
             <w:r>
               <w:rPr>
                 <w:rStyle w:val="Hyperlink"/>
@@ -1281,7 +1281,7 @@
                 <w:noProof/>
                 <w:webHidden/>
               </w:rPr>
-              <w:instrText xml:space="preserve"> PAGEREF _Toc160492864 \h </w:instrText>
+              <w:instrText xml:space="preserve"> PAGEREF _Toc160494429 \h </w:instrText>
             </w:r>
             <w:r>
               <w:rPr>
@@ -1327,7 +1327,7 @@
               <w14:ligatures w14:val="standardContextual"/>
             </w:rPr>
           </w:pPr>
-          <w:hyperlink w:anchor="_Toc160492865" w:history="1">
+          <w:hyperlink w:anchor="_Toc160494430" w:history="1">
             <w:r>
               <w:rPr>
                 <w:rStyle w:val="Hyperlink"/>
@@ -1355,7 +1355,7 @@
                 <w:noProof/>
                 <w:webHidden/>
               </w:rPr>
-              <w:instrText xml:space="preserve"> PAGEREF _Toc160492865 \h </w:instrText>
+              <w:instrText xml:space="preserve"> PAGEREF _Toc160494430 \h </w:instrText>
             </w:r>
             <w:r>
               <w:rPr>
@@ -1401,7 +1401,7 @@
               <w14:ligatures w14:val="standardContextual"/>
             </w:rPr>
           </w:pPr>
-          <w:hyperlink w:anchor="_Toc160492866" w:history="1">
+          <w:hyperlink w:anchor="_Toc160494431" w:history="1">
             <w:r>
               <w:rPr>
                 <w:rStyle w:val="Hyperlink"/>
@@ -1428,7 +1428,7 @@
                 <w:noProof/>
                 <w:webHidden/>
               </w:rPr>
-              <w:instrText xml:space="preserve"> PAGEREF _Toc160492866 \h </w:instrText>
+              <w:instrText xml:space="preserve"> PAGEREF _Toc160494431 \h </w:instrText>
             </w:r>
             <w:r>
               <w:rPr>
@@ -1474,7 +1474,7 @@
               <w14:ligatures w14:val="standardContextual"/>
             </w:rPr>
           </w:pPr>
-          <w:hyperlink w:anchor="_Toc160492867" w:history="1">
+          <w:hyperlink w:anchor="_Toc160494432" w:history="1">
             <w:r>
               <w:rPr>
                 <w:rStyle w:val="Hyperlink"/>
@@ -1501,7 +1501,7 @@
                 <w:noProof/>
                 <w:webHidden/>
               </w:rPr>
-              <w:instrText xml:space="preserve"> PAGEREF _Toc160492867 \h </w:instrText>
+              <w:instrText xml:space="preserve"> PAGEREF _Toc160494432 \h </w:instrText>
             </w:r>
             <w:r>
               <w:rPr>
@@ -1547,7 +1547,7 @@
               <w14:ligatures w14:val="standardContextual"/>
             </w:rPr>
           </w:pPr>
-          <w:hyperlink w:anchor="_Toc160492868" w:history="1">
+          <w:hyperlink w:anchor="_Toc160494433" w:history="1">
             <w:r>
               <w:rPr>
                 <w:rStyle w:val="Hyperlink"/>
@@ -1574,7 +1574,7 @@
                 <w:noProof/>
                 <w:webHidden/>
               </w:rPr>
-              <w:instrText xml:space="preserve"> PAGEREF _Toc160492868 \h </w:instrText>
+              <w:instrText xml:space="preserve"> PAGEREF _Toc160494433 \h </w:instrText>
             </w:r>
             <w:r>
               <w:rPr>
@@ -1620,7 +1620,7 @@
               <w14:ligatures w14:val="standardContextual"/>
             </w:rPr>
           </w:pPr>
-          <w:hyperlink w:anchor="_Toc160492869" w:history="1">
+          <w:hyperlink w:anchor="_Toc160494434" w:history="1">
             <w:r>
               <w:rPr>
                 <w:rStyle w:val="Hyperlink"/>
@@ -1647,7 +1647,7 @@
                 <w:noProof/>
                 <w:webHidden/>
               </w:rPr>
-              <w:instrText xml:space="preserve"> PAGEREF _Toc160492869 \h </w:instrText>
+              <w:instrText xml:space="preserve"> PAGEREF _Toc160494434 \h </w:instrText>
             </w:r>
             <w:r>
               <w:rPr>
@@ -1668,6 +1668,79 @@
                 <w:webHidden/>
               </w:rPr>
               <w:t>9</w:t>
+            </w:r>
+            <w:r>
+              <w:rPr>
+                <w:noProof/>
+                <w:webHidden/>
+              </w:rPr>
+              <w:fldChar w:fldCharType="end"/>
+            </w:r>
+          </w:hyperlink>
+        </w:p>
+        <w:p>
+          <w:pPr>
+            <w:pStyle w:val="TOC1"/>
+            <w:tabs>
+              <w:tab w:val="right" w:leader="dot" w:pos="9350"/>
+            </w:tabs>
+            <w:rPr>
+              <w:rFonts w:eastAsiaTheme="minorEastAsia"/>
+              <w:noProof/>
+              <w:kern w:val="2"/>
+              <w:sz w:val="24"/>
+              <w:szCs w:val="24"/>
+              <w14:ligatures w14:val="standardContextual"/>
+            </w:rPr>
+          </w:pPr>
+          <w:hyperlink w:anchor="_Toc160494435" w:history="1">
+            <w:r>
+              <w:rPr>
+                <w:rStyle w:val="Hyperlink"/>
+                <w:noProof/>
+              </w:rPr>
+              <w:t>Lab Report</w:t>
+            </w:r>
+            <w:r>
+              <w:rPr>
+                <w:noProof/>
+                <w:webHidden/>
+              </w:rPr>
+              <w:tab/>
+            </w:r>
+            <w:r>
+              <w:rPr>
+                <w:noProof/>
+                <w:webHidden/>
+              </w:rPr>
+              <w:fldChar w:fldCharType="begin"/>
+            </w:r>
+            <w:r>
+              <w:rPr>
+                <w:noProof/>
+                <w:webHidden/>
+              </w:rPr>
+              <w:instrText xml:space="preserve"> PAGEREF _Toc160494435 \h </w:instrText>
+            </w:r>
+            <w:r>
+              <w:rPr>
+                <w:noProof/>
+                <w:webHidden/>
+              </w:rPr>
+            </w:r>
+            <w:r>
+              <w:rPr>
+                <w:noProof/>
+                <w:webHidden/>
+              </w:rPr>
+              <w:fldChar w:fldCharType="separate"/>
+            </w:r>
+            <w:r>
+              <w:rPr>
+                <w:noProof/>
+                <w:webHidden/>
+              </w:rPr>
+              <w:t>10</w:t>
             </w:r>
             <w:r>
               <w:rPr>
@@ -1693,7 +1766,7 @@
               <w14:ligatures w14:val="standardContextual"/>
             </w:rPr>
           </w:pPr>
-          <w:hyperlink w:anchor="_Toc160492870" w:history="1">
+          <w:hyperlink w:anchor="_Toc160494436" w:history="1">
             <w:r>
               <w:rPr>
                 <w:rStyle w:val="Hyperlink"/>
@@ -1721,7 +1794,7 @@
                 <w:noProof/>
                 <w:webHidden/>
               </w:rPr>
-              <w:instrText xml:space="preserve"> PAGEREF _Toc160492870 \h </w:instrText>
+              <w:instrText xml:space="preserve"> PAGEREF _Toc160494436 \h </w:instrText>
             </w:r>
             <w:r>
               <w:rPr>
@@ -1767,7 +1840,7 @@
               <w14:ligatures w14:val="standardContextual"/>
             </w:rPr>
           </w:pPr>
-          <w:hyperlink w:anchor="_Toc160492871" w:history="1">
+          <w:hyperlink w:anchor="_Toc160494437" w:history="1">
             <w:r>
               <w:rPr>
                 <w:rStyle w:val="Hyperlink"/>
@@ -1795,7 +1868,7 @@
                 <w:noProof/>
                 <w:webHidden/>
               </w:rPr>
-              <w:instrText xml:space="preserve"> PAGEREF _Toc160492871 \h </w:instrText>
+              <w:instrText xml:space="preserve"> PAGEREF _Toc160494437 \h </w:instrText>
             </w:r>
             <w:r>
               <w:rPr>
@@ -1841,7 +1914,7 @@
               <w14:ligatures w14:val="standardContextual"/>
             </w:rPr>
           </w:pPr>
-          <w:hyperlink w:anchor="_Toc160492872" w:history="1">
+          <w:hyperlink w:anchor="_Toc160494438" w:history="1">
             <w:r>
               <w:rPr>
                 <w:rStyle w:val="Hyperlink"/>
@@ -1869,7 +1942,7 @@
                 <w:noProof/>
                 <w:webHidden/>
               </w:rPr>
-              <w:instrText xml:space="preserve"> PAGEREF _Toc160492872 \h </w:instrText>
+              <w:instrText xml:space="preserve"> PAGEREF _Toc160494438 \h </w:instrText>
             </w:r>
             <w:r>
               <w:rPr>
@@ -1915,7 +1988,7 @@
               <w14:ligatures w14:val="standardContextual"/>
             </w:rPr>
           </w:pPr>
-          <w:hyperlink w:anchor="_Toc160492873" w:history="1">
+          <w:hyperlink w:anchor="_Toc160494439" w:history="1">
             <w:r>
               <w:rPr>
                 <w:rStyle w:val="Hyperlink"/>
@@ -1943,7 +2016,7 @@
                 <w:noProof/>
                 <w:webHidden/>
               </w:rPr>
-              <w:instrText xml:space="preserve"> PAGEREF _Toc160492873 \h </w:instrText>
+              <w:instrText xml:space="preserve"> PAGEREF _Toc160494439 \h </w:instrText>
             </w:r>
             <w:r>
               <w:rPr>
@@ -1989,7 +2062,7 @@
               <w14:ligatures w14:val="standardContextual"/>
             </w:rPr>
           </w:pPr>
-          <w:hyperlink w:anchor="_Toc160492874" w:history="1">
+          <w:hyperlink w:anchor="_Toc160494440" w:history="1">
             <w:r>
               <w:rPr>
                 <w:rStyle w:val="Hyperlink"/>
@@ -2017,7 +2090,7 @@
                 <w:noProof/>
                 <w:webHidden/>
               </w:rPr>
-              <w:instrText xml:space="preserve"> PAGEREF _Toc160492874 \h </w:instrText>
+              <w:instrText xml:space="preserve"> PAGEREF _Toc160494440 \h </w:instrText>
             </w:r>
             <w:r>
               <w:rPr>
@@ -2063,7 +2136,7 @@
               <w14:ligatures w14:val="standardContextual"/>
             </w:rPr>
           </w:pPr>
-          <w:hyperlink w:anchor="_Toc160492875" w:history="1">
+          <w:hyperlink w:anchor="_Toc160494441" w:history="1">
             <w:r>
               <w:rPr>
                 <w:rStyle w:val="Hyperlink"/>
@@ -2091,7 +2164,7 @@
                 <w:noProof/>
                 <w:webHidden/>
               </w:rPr>
-              <w:instrText xml:space="preserve"> PAGEREF _Toc160492875 \h </w:instrText>
+              <w:instrText xml:space="preserve"> PAGEREF _Toc160494441 \h </w:instrText>
             </w:r>
             <w:r>
               <w:rPr>
@@ -2137,7 +2210,7 @@
               <w14:ligatures w14:val="standardContextual"/>
             </w:rPr>
           </w:pPr>
-          <w:hyperlink w:anchor="_Toc160492876" w:history="1">
+          <w:hyperlink w:anchor="_Toc160494442" w:history="1">
             <w:r>
               <w:rPr>
                 <w:rStyle w:val="Hyperlink"/>
@@ -2165,7 +2238,7 @@
                 <w:noProof/>
                 <w:webHidden/>
               </w:rPr>
-              <w:instrText xml:space="preserve"> PAGEREF _Toc160492876 \h </w:instrText>
+              <w:instrText xml:space="preserve"> PAGEREF _Toc160494442 \h </w:instrText>
             </w:r>
             <w:r>
               <w:rPr>
@@ -2211,7 +2284,7 @@
               <w14:ligatures w14:val="standardContextual"/>
             </w:rPr>
           </w:pPr>
-          <w:hyperlink w:anchor="_Toc160492877" w:history="1">
+          <w:hyperlink w:anchor="_Toc160494443" w:history="1">
             <w:r>
               <w:rPr>
                 <w:rStyle w:val="Hyperlink"/>
@@ -2238,7 +2311,7 @@
                 <w:noProof/>
                 <w:webHidden/>
               </w:rPr>
-              <w:instrText xml:space="preserve"> PAGEREF _Toc160492877 \h </w:instrText>
+              <w:instrText xml:space="preserve"> PAGEREF _Toc160494443 \h </w:instrText>
             </w:r>
             <w:r>
               <w:rPr>
@@ -2284,7 +2357,7 @@
               <w14:ligatures w14:val="standardContextual"/>
             </w:rPr>
           </w:pPr>
-          <w:hyperlink w:anchor="_Toc160492878" w:history="1">
+          <w:hyperlink w:anchor="_Toc160494444" w:history="1">
             <w:r>
               <w:rPr>
                 <w:rStyle w:val="Hyperlink"/>
@@ -2311,7 +2384,7 @@
                 <w:noProof/>
                 <w:webHidden/>
               </w:rPr>
-              <w:instrText xml:space="preserve"> PAGEREF _Toc160492878 \h </w:instrText>
+              <w:instrText xml:space="preserve"> PAGEREF _Toc160494444 \h </w:instrText>
             </w:r>
             <w:r>
               <w:rPr>
@@ -2369,7 +2442,7 @@
         <w:pStyle w:val="Heading1"/>
       </w:pPr>
       <w:bookmarkStart w:id="1" w:name="_Toc1895099844"/>
-      <w:bookmarkStart w:id="2" w:name="_Toc160492849"/>
+      <w:bookmarkStart w:id="2" w:name="_Toc160494414"/>
       <w:r>
         <w:lastRenderedPageBreak/>
         <w:t>Team Size</w:t>
@@ -2409,7 +2482,7 @@
         <w:pStyle w:val="Heading1"/>
       </w:pPr>
       <w:bookmarkStart w:id="3" w:name="_Toc1442963024"/>
-      <w:bookmarkStart w:id="4" w:name="_Toc160492850"/>
+      <w:bookmarkStart w:id="4" w:name="_Toc160494415"/>
       <w:r>
         <w:t>Goals</w:t>
       </w:r>
@@ -2529,7 +2602,7 @@
         <w:pStyle w:val="Heading1"/>
       </w:pPr>
       <w:bookmarkStart w:id="5" w:name="_Toc405566174"/>
-      <w:bookmarkStart w:id="6" w:name="_Toc160492851"/>
+      <w:bookmarkStart w:id="6" w:name="_Toc160494416"/>
       <w:r>
         <w:t>Review</w:t>
       </w:r>
@@ -2571,7 +2644,7 @@
         <w:pStyle w:val="Heading1"/>
       </w:pPr>
       <w:bookmarkStart w:id="7" w:name="_Toc1310146196"/>
-      <w:bookmarkStart w:id="8" w:name="_Toc160492852"/>
+      <w:bookmarkStart w:id="8" w:name="_Toc160494417"/>
       <w:r>
         <w:t>Starter Files</w:t>
       </w:r>
@@ -2626,7 +2699,7 @@
         <w:pStyle w:val="Heading1"/>
       </w:pPr>
       <w:bookmarkStart w:id="9" w:name="_Toc876750526"/>
-      <w:bookmarkStart w:id="10" w:name="_Toc160492853"/>
+      <w:bookmarkStart w:id="10" w:name="_Toc160494418"/>
       <w:r>
         <w:t>Required Hardware</w:t>
       </w:r>
@@ -2648,7 +2721,7 @@
       <w:pPr>
         <w:pStyle w:val="Heading1"/>
       </w:pPr>
-      <w:bookmarkStart w:id="11" w:name="_Toc160492854"/>
+      <w:bookmarkStart w:id="11" w:name="_Toc160494419"/>
       <w:r>
         <w:t>Teamwork evaluations</w:t>
       </w:r>
@@ -2704,25 +2777,7 @@
         </w:numPr>
       </w:pPr>
       <w:r>
-        <w:t>Completion and understanding of</w:t>
-      </w:r>
-      <w:r>
-        <w:t xml:space="preserve"> your</w:t>
-      </w:r>
-      <w:r>
-        <w:t xml:space="preserve"> </w:t>
-      </w:r>
-      <w:r>
-        <w:t xml:space="preserve">assigned </w:t>
-      </w:r>
-      <w:r>
-        <w:t>responsibilities(s)</w:t>
-      </w:r>
-      <w:r>
-        <w:t xml:space="preserve"> for the project</w:t>
-      </w:r>
-      <w:r>
-        <w:t>.</w:t>
+        <w:t>Completion and understanding of your assigned responsibilities(s) for the project.</w:t>
       </w:r>
     </w:p>
     <w:p>
@@ -2794,10 +2849,7 @@
         </w:numPr>
       </w:pPr>
       <w:r>
-        <w:t>Your a</w:t>
-      </w:r>
-      <w:r>
-        <w:t>bility to resolve conflicts.</w:t>
+        <w:t>Your ability to resolve conflicts.</w:t>
       </w:r>
     </w:p>
     <w:p>
@@ -2823,7 +2875,7 @@
         <w:pStyle w:val="Heading1"/>
       </w:pPr>
       <w:bookmarkStart w:id="12" w:name="_Toc296125329"/>
-      <w:bookmarkStart w:id="13" w:name="_Toc160492855"/>
+      <w:bookmarkStart w:id="13" w:name="_Toc160494420"/>
       <w:r>
         <w:t>Lab Overview</w:t>
       </w:r>
@@ -3007,7 +3059,7 @@
       <w:pPr>
         <w:pStyle w:val="Heading2"/>
       </w:pPr>
-      <w:bookmarkStart w:id="14" w:name="_Toc160492856"/>
+      <w:bookmarkStart w:id="14" w:name="_Toc160494421"/>
       <w:r>
         <w:lastRenderedPageBreak/>
         <w:t xml:space="preserve">Project </w:t>
@@ -3257,7 +3309,7 @@
       <w:pPr>
         <w:pStyle w:val="Heading2"/>
       </w:pPr>
-      <w:bookmarkStart w:id="15" w:name="_Toc160492857"/>
+      <w:bookmarkStart w:id="15" w:name="_Toc160494422"/>
       <w:r>
         <w:t>Competition Constraints</w:t>
       </w:r>
@@ -3557,7 +3609,7 @@
       <w:pPr>
         <w:pStyle w:val="Heading2"/>
       </w:pPr>
-      <w:bookmarkStart w:id="16" w:name="_Toc160492858"/>
+      <w:bookmarkStart w:id="16" w:name="_Toc160494423"/>
       <w:r>
         <w:t>Optional Components</w:t>
       </w:r>
@@ -3899,7 +3951,7 @@
           <w:rFonts w:ascii="Calibri Light" w:eastAsia="Calibri Light" w:hAnsi="Calibri Light" w:cs="Calibri Light"/>
         </w:rPr>
       </w:pPr>
-      <w:bookmarkStart w:id="17" w:name="_Toc160492859"/>
+      <w:bookmarkStart w:id="17" w:name="_Toc160494424"/>
       <w:r>
         <w:rPr>
           <w:rFonts w:ascii="Calibri Light" w:eastAsia="Calibri Light" w:hAnsi="Calibri Light" w:cs="Calibri Light"/>
@@ -3916,7 +3968,7 @@
           <w:rFonts w:ascii="Calibri Light" w:eastAsia="Calibri Light" w:hAnsi="Calibri Light" w:cs="Calibri Light"/>
         </w:rPr>
       </w:pPr>
-      <w:bookmarkStart w:id="18" w:name="_Toc160492860"/>
+      <w:bookmarkStart w:id="18" w:name="_Toc160494425"/>
       <w:r>
         <w:rPr>
           <w:rFonts w:ascii="Calibri Light" w:eastAsia="Calibri Light" w:hAnsi="Calibri Light" w:cs="Calibri Light"/>
@@ -3990,7 +4042,7 @@
           <w:rFonts w:ascii="Calibri Light" w:eastAsia="Calibri Light" w:hAnsi="Calibri Light" w:cs="Calibri Light"/>
         </w:rPr>
       </w:pPr>
-      <w:bookmarkStart w:id="19" w:name="_Toc160492861"/>
+      <w:bookmarkStart w:id="19" w:name="_Toc160494426"/>
       <w:r>
         <w:rPr>
           <w:rFonts w:ascii="Calibri Light" w:eastAsia="Calibri Light" w:hAnsi="Calibri Light" w:cs="Calibri Light"/>
@@ -4035,56 +4087,7 @@
           <w:rFonts w:ascii="Calibri" w:eastAsia="Calibri" w:hAnsi="Calibri" w:cs="Calibri"/>
           <w:color w:val="000000" w:themeColor="text1"/>
         </w:rPr>
-        <w:t xml:space="preserve">Update the template </w:t>
-      </w:r>
-      <w:r>
-        <w:rPr>
-          <w:rFonts w:ascii="Calibri" w:eastAsia="Calibri" w:hAnsi="Calibri" w:cs="Calibri"/>
-          <w:color w:val="000000" w:themeColor="text1"/>
-        </w:rPr>
-        <w:t>BOM</w:t>
-      </w:r>
-      <w:r>
-        <w:rPr>
-          <w:rFonts w:ascii="Calibri" w:eastAsia="Calibri" w:hAnsi="Calibri" w:cs="Calibri"/>
-          <w:color w:val="000000" w:themeColor="text1"/>
-        </w:rPr>
-        <w:t>.</w:t>
-      </w:r>
-      <w:r>
-        <w:rPr>
-          <w:rFonts w:ascii="Calibri" w:eastAsia="Calibri" w:hAnsi="Calibri" w:cs="Calibri"/>
-          <w:color w:val="000000" w:themeColor="text1"/>
-        </w:rPr>
-        <w:t>xlsx</w:t>
-      </w:r>
-      <w:r>
-        <w:rPr>
-          <w:rFonts w:ascii="Calibri" w:eastAsia="Calibri" w:hAnsi="Calibri" w:cs="Calibri"/>
-          <w:color w:val="000000" w:themeColor="text1"/>
-        </w:rPr>
-        <w:t xml:space="preserve"> file in the deliverable</w:t>
-      </w:r>
-      <w:r>
-        <w:rPr>
-          <w:rFonts w:ascii="Calibri" w:eastAsia="Calibri" w:hAnsi="Calibri" w:cs="Calibri"/>
-          <w:color w:val="000000" w:themeColor="text1"/>
-        </w:rPr>
-        <w:t>s</w:t>
-      </w:r>
-      <w:r>
-        <w:rPr>
-          <w:rFonts w:ascii="Calibri" w:eastAsia="Calibri" w:hAnsi="Calibri" w:cs="Calibri"/>
-          <w:color w:val="000000" w:themeColor="text1"/>
-        </w:rPr>
-        <w:t xml:space="preserve"> folder to reflect your design.</w:t>
-      </w:r>
-      <w:r>
-        <w:rPr>
-          <w:rFonts w:ascii="Calibri" w:eastAsia="Calibri" w:hAnsi="Calibri" w:cs="Calibri"/>
-          <w:color w:val="000000" w:themeColor="text1"/>
-        </w:rPr>
-        <w:t xml:space="preserve"> </w:t>
+        <w:t xml:space="preserve">Update the template BOM.xlsx file in the deliverables folder to reflect your design. </w:t>
       </w:r>
       <w:r>
         <w:rPr>
@@ -4248,7 +4251,7 @@
       <w:pPr>
         <w:pStyle w:val="Heading2"/>
       </w:pPr>
-      <w:bookmarkStart w:id="20" w:name="_Toc160492862"/>
+      <w:bookmarkStart w:id="20" w:name="_Toc160494427"/>
       <w:r>
         <w:t>Datasheet</w:t>
       </w:r>
@@ -4313,7 +4316,7 @@
       <w:pPr>
         <w:pStyle w:val="Heading2"/>
       </w:pPr>
-      <w:bookmarkStart w:id="21" w:name="_Toc160492863"/>
+      <w:bookmarkStart w:id="21" w:name="_Toc160494428"/>
       <w:r>
         <w:t>KiCad Project</w:t>
       </w:r>
@@ -4332,6 +4335,54 @@
           <w:color w:val="000000" w:themeColor="text1"/>
         </w:rPr>
         <w:t>Create or repurpose a KiCad project in the hardware folder. As you add components to the BOM, consider if you will need to create or find footprints suitable for use.</w:t>
+      </w:r>
+      <w:r>
+        <w:rPr>
+          <w:rFonts w:ascii="Calibri" w:eastAsia="Calibri" w:hAnsi="Calibri" w:cs="Calibri"/>
+          <w:color w:val="000000" w:themeColor="text1"/>
+        </w:rPr>
+        <w:t xml:space="preserve"> Ask your TA</w:t>
+      </w:r>
+      <w:r>
+        <w:rPr>
+          <w:rFonts w:ascii="Calibri" w:eastAsia="Calibri" w:hAnsi="Calibri" w:cs="Calibri"/>
+          <w:color w:val="000000" w:themeColor="text1"/>
+        </w:rPr>
+        <w:t xml:space="preserve"> if there is no announcement</w:t>
+      </w:r>
+      <w:r>
+        <w:rPr>
+          <w:rFonts w:ascii="Calibri" w:eastAsia="Calibri" w:hAnsi="Calibri" w:cs="Calibri"/>
+          <w:color w:val="000000" w:themeColor="text1"/>
+        </w:rPr>
+        <w:t xml:space="preserve"> about this </w:t>
+      </w:r>
+      <w:r>
+        <w:rPr>
+          <w:rFonts w:ascii="Calibri" w:eastAsia="Calibri" w:hAnsi="Calibri" w:cs="Calibri"/>
+          <w:color w:val="000000" w:themeColor="text1"/>
+        </w:rPr>
+        <w:t>year’s</w:t>
+      </w:r>
+      <w:r>
+        <w:rPr>
+          <w:rFonts w:ascii="Calibri" w:eastAsia="Calibri" w:hAnsi="Calibri" w:cs="Calibri"/>
+          <w:color w:val="000000" w:themeColor="text1"/>
+        </w:rPr>
+        <w:t xml:space="preserve"> naming convention for PCB submissions.</w:t>
+      </w:r>
+    </w:p>
+    <w:p>
+      <w:pPr>
+        <w:pStyle w:val="Heading2"/>
+      </w:pPr>
+      <w:r>
+        <w:t>Partner Signup</w:t>
+      </w:r>
+    </w:p>
+    <w:p>
+      <w:r>
+        <w:t>Use the signup sheet during pre-prep. Make sure that your team is represented!</w:t>
       </w:r>
     </w:p>
     <w:p>
@@ -4344,7 +4395,7 @@
           <w:rFonts w:ascii="Calibri Light" w:eastAsia="Calibri Light" w:hAnsi="Calibri Light" w:cs="Calibri Light"/>
         </w:rPr>
       </w:pPr>
-      <w:bookmarkStart w:id="22" w:name="_Toc160492864"/>
+      <w:bookmarkStart w:id="22" w:name="_Toc160494429"/>
       <w:r>
         <w:rPr>
           <w:rFonts w:ascii="Calibri Light" w:eastAsia="Calibri Light" w:hAnsi="Calibri Light" w:cs="Calibri Light"/>
@@ -4596,6 +4647,7 @@
           <w:rFonts w:ascii="Calibri" w:eastAsia="Calibri" w:hAnsi="Calibri" w:cs="Calibri"/>
           <w:color w:val="000000" w:themeColor="text1"/>
         </w:rPr>
+        <w:lastRenderedPageBreak/>
         <w:br w:type="page"/>
       </w:r>
     </w:p>
@@ -4609,7 +4661,7 @@
           <w:rFonts w:ascii="Calibri Light" w:eastAsia="Calibri Light" w:hAnsi="Calibri Light" w:cs="Calibri Light"/>
         </w:rPr>
       </w:pPr>
-      <w:bookmarkStart w:id="24" w:name="_Toc160492865"/>
+      <w:bookmarkStart w:id="24" w:name="_Toc160494430"/>
       <w:r>
         <w:rPr>
           <w:rFonts w:ascii="Calibri Light" w:eastAsia="Calibri Light" w:hAnsi="Calibri Light" w:cs="Calibri Light"/>
@@ -4848,7 +4900,7 @@
           <w:tab w:val="left" w:pos="270"/>
         </w:tabs>
       </w:pPr>
-      <w:bookmarkStart w:id="25" w:name="_Toc160492866"/>
+      <w:bookmarkStart w:id="25" w:name="_Toc160494431"/>
       <w:r>
         <w:t>Deliverables</w:t>
       </w:r>
@@ -4994,7 +5046,7 @@
       <w:pPr>
         <w:pStyle w:val="Heading1"/>
       </w:pPr>
-      <w:bookmarkStart w:id="27" w:name="_Toc160492867"/>
+      <w:bookmarkStart w:id="27" w:name="_Toc160494432"/>
       <w:r>
         <w:lastRenderedPageBreak/>
         <w:t>Procedure</w:t>
@@ -5211,7 +5263,7 @@
         <w:pStyle w:val="Heading1"/>
       </w:pPr>
       <w:bookmarkStart w:id="28" w:name="_Toc977208272"/>
-      <w:bookmarkStart w:id="29" w:name="_Toc160492868"/>
+      <w:bookmarkStart w:id="29" w:name="_Toc160494433"/>
       <w:r>
         <w:t xml:space="preserve">Lab </w:t>
       </w:r>
@@ -5245,7 +5297,7 @@
       <w:pPr>
         <w:pStyle w:val="Heading1"/>
       </w:pPr>
-      <w:bookmarkStart w:id="30" w:name="_Toc160492869"/>
+      <w:bookmarkStart w:id="30" w:name="_Toc160494434"/>
       <w:r>
         <w:t>TA and Professor Review</w:t>
       </w:r>
@@ -5263,7 +5315,45 @@
           <w:i/>
           <w:iCs/>
         </w:rPr>
-        <w:t>We preemptively note that students shall submit their preliminary PCB schematics and layouts to Canvas under a known assignment name by 9 AM, Friday, October 27</w:t>
+        <w:t>We preemptively note that students shall submit their preliminary PCB</w:t>
+      </w:r>
+      <w:r>
+        <w:rPr>
+          <w:i/>
+          <w:iCs/>
+        </w:rPr>
+        <w:t xml:space="preserve"> to </w:t>
+      </w:r>
+      <w:bookmarkStart w:id="31" w:name="_Hlk160494382"/>
+      <w:r>
+        <w:rPr>
+          <w:i/>
+          <w:iCs/>
+        </w:rPr>
+        <w:t>GitHub</w:t>
+      </w:r>
+      <w:bookmarkEnd w:id="31"/>
+      <w:r>
+        <w:rPr>
+          <w:i/>
+          <w:iCs/>
+        </w:rPr>
+        <w:t>.</w:t>
+      </w:r>
+    </w:p>
+    <w:p>
+      <w:pPr>
+        <w:rPr>
+          <w:i/>
+          <w:iCs/>
+        </w:rPr>
+      </w:pPr>
+      <w:r>
+        <w:rPr>
+          <w:i/>
+          <w:iCs/>
+        </w:rPr>
+        <w:t>TA &amp; Professor Review (9:00AM, March 29</w:t>
       </w:r>
       <w:r>
         <w:rPr>
@@ -5278,28 +5368,22 @@
           <w:i/>
           <w:iCs/>
         </w:rPr>
-        <w:t xml:space="preserve"> for TAs and professors to review</w:t>
-      </w:r>
-      <w:r>
+        <w:t>)</w:t>
+      </w:r>
+    </w:p>
+    <w:p>
+      <w:pPr>
         <w:rPr>
           <w:i/>
           <w:iCs/>
         </w:rPr>
-        <w:t xml:space="preserve"> for any issues and to provide final feedback</w:t>
-      </w:r>
+      </w:pPr>
       <w:r>
         <w:rPr>
           <w:i/>
           <w:iCs/>
         </w:rPr>
-        <w:t xml:space="preserve">. This is a lab </w:t>
-      </w:r>
-      <w:r>
-        <w:rPr>
-          <w:i/>
-          <w:iCs/>
-        </w:rPr>
-        <w:t>8 deliverable. The final PCB schematics and layouts shall be due to Canvas under a known assignment name by 10 AM, Tuesday, October 31</w:t>
+        <w:t>Final Submission (10:00AM, April 2</w:t>
       </w:r>
       <w:r>
         <w:rPr>
@@ -5307,15 +5391,42 @@
           <w:iCs/>
           <w:vertAlign w:val="superscript"/>
         </w:rPr>
-        <w:t>st</w:t>
+        <w:t>nd</w:t>
       </w:r>
       <w:r>
         <w:rPr>
           <w:i/>
           <w:iCs/>
         </w:rPr>
-        <w:t xml:space="preserve"> for ordering and submission.</w:t>
-      </w:r>
+        <w:t>)</w:t>
+      </w:r>
+    </w:p>
+    <w:p>
+      <w:pPr>
+        <w:rPr>
+          <w:i/>
+          <w:iCs/>
+        </w:rPr>
+      </w:pPr>
+      <w:r>
+        <w:rPr>
+          <w:i/>
+          <w:iCs/>
+        </w:rPr>
+        <w:t xml:space="preserve"> </w:t>
+      </w:r>
+    </w:p>
+    <w:p>
+      <w:pPr>
+        <w:pStyle w:val="Heading1"/>
+      </w:pPr>
+      <w:bookmarkStart w:id="32" w:name="_Toc160494435"/>
+      <w:bookmarkStart w:id="33" w:name="_Toc157964780"/>
+      <w:r>
+        <w:lastRenderedPageBreak/>
+        <w:t>Lab Report</w:t>
+      </w:r>
+      <w:bookmarkEnd w:id="32"/>
     </w:p>
     <w:p>
       <w:pPr>
@@ -5326,15 +5437,13 @@
           <w:szCs w:val="25"/>
         </w:rPr>
       </w:pPr>
-      <w:bookmarkStart w:id="31" w:name="_Toc157964780"/>
-      <w:bookmarkStart w:id="32" w:name="_Toc160492870"/>
+      <w:bookmarkStart w:id="34" w:name="_Toc160494436"/>
       <w:r>
         <w:rPr>
           <w:rFonts w:ascii="Calibri Light" w:eastAsia="Calibri Light" w:hAnsi="Calibri Light" w:cs="Calibri Light"/>
           <w:sz w:val="25"/>
           <w:szCs w:val="25"/>
         </w:rPr>
-        <w:lastRenderedPageBreak/>
         <w:t>Deliverable 1</w:t>
       </w:r>
       <w:r>
@@ -5345,7 +5454,7 @@
         </w:rPr>
         <w:t>&amp;2</w:t>
       </w:r>
-      <w:bookmarkEnd w:id="32"/>
+      <w:bookmarkEnd w:id="34"/>
     </w:p>
     <w:p>
       <w:r>
@@ -5361,7 +5470,8 @@
           <w:szCs w:val="25"/>
         </w:rPr>
       </w:pPr>
-      <w:bookmarkStart w:id="33" w:name="_Toc160492871"/>
+      <w:bookmarkStart w:id="35" w:name="_Toc160494437"/>
+      <w:bookmarkStart w:id="36" w:name="_Hlk160494448"/>
       <w:r>
         <w:rPr>
           <w:rFonts w:ascii="Calibri Light" w:eastAsia="Calibri Light" w:hAnsi="Calibri Light" w:cs="Calibri Light"/>
@@ -5370,7 +5480,7 @@
         </w:rPr>
         <w:t xml:space="preserve">Deliverable </w:t>
       </w:r>
-      <w:bookmarkEnd w:id="31"/>
+      <w:bookmarkEnd w:id="33"/>
       <w:r>
         <w:rPr>
           <w:rFonts w:ascii="Calibri Light" w:eastAsia="Calibri Light" w:hAnsi="Calibri Light" w:cs="Calibri Light"/>
@@ -5379,9 +5489,10 @@
         </w:rPr>
         <w:t>3</w:t>
       </w:r>
-      <w:bookmarkEnd w:id="33"/>
-    </w:p>
-    <w:p>
+      <w:bookmarkEnd w:id="35"/>
+    </w:p>
+    <w:p>
+      <w:bookmarkStart w:id="37" w:name="_Hlk160494447"/>
       <w:r>
         <w:t>Create a high-level system design diagram, this diagram should show how the different modules created in lab 7 interact with each other and the rest of the system.</w:t>
       </w:r>
@@ -5395,7 +5506,10 @@
           <w:szCs w:val="25"/>
         </w:rPr>
       </w:pPr>
-      <w:bookmarkStart w:id="34" w:name="_Toc160492872"/>
+      <w:bookmarkStart w:id="38" w:name="_Toc160494438"/>
+      <w:bookmarkStart w:id="39" w:name="_Hlk160494493"/>
+      <w:bookmarkEnd w:id="36"/>
+      <w:bookmarkEnd w:id="37"/>
       <w:r>
         <w:rPr>
           <w:rFonts w:ascii="Calibri Light" w:eastAsia="Calibri Light" w:hAnsi="Calibri Light" w:cs="Calibri Light"/>
@@ -5412,7 +5526,7 @@
         </w:rPr>
         <w:t>4</w:t>
       </w:r>
-      <w:bookmarkEnd w:id="34"/>
+      <w:bookmarkEnd w:id="38"/>
     </w:p>
     <w:p>
       <w:r>
@@ -5434,7 +5548,8 @@
           <w:szCs w:val="25"/>
         </w:rPr>
       </w:pPr>
-      <w:bookmarkStart w:id="35" w:name="_Toc160492873"/>
+      <w:bookmarkStart w:id="40" w:name="_Toc160494439"/>
+      <w:bookmarkEnd w:id="39"/>
       <w:r>
         <w:rPr>
           <w:rFonts w:ascii="Calibri Light" w:eastAsia="Calibri Light" w:hAnsi="Calibri Light" w:cs="Calibri Light"/>
@@ -5451,7 +5566,7 @@
         </w:rPr>
         <w:t>5</w:t>
       </w:r>
-      <w:bookmarkEnd w:id="35"/>
+      <w:bookmarkEnd w:id="40"/>
     </w:p>
     <w:p>
       <w:r>
@@ -5510,7 +5625,7 @@
           <w:szCs w:val="25"/>
         </w:rPr>
       </w:pPr>
-      <w:bookmarkStart w:id="36" w:name="_Toc160492874"/>
+      <w:bookmarkStart w:id="41" w:name="_Toc160494440"/>
       <w:r>
         <w:rPr>
           <w:rFonts w:ascii="Calibri Light" w:eastAsia="Calibri Light" w:hAnsi="Calibri Light" w:cs="Calibri Light"/>
@@ -5535,23 +5650,23 @@
         </w:rPr>
         <w:t xml:space="preserve"> (5pts Extra Credit)</w:t>
       </w:r>
-      <w:bookmarkEnd w:id="36"/>
-    </w:p>
-    <w:p>
-      <w:r>
-        <w:t>Have at least 1 member of your team complete 3-D printing or laser cutting training in the Texas Invention Works. There are sign-up sheets for training on the 0</w:t>
-      </w:r>
-      <w:r>
-        <w:t>th</w:t>
-      </w:r>
-      <w:r>
-        <w:t xml:space="preserve"> floor of the Texas Invention Works.</w:t>
-      </w:r>
-      <w:r>
-        <w:t xml:space="preserve"> Provide some proof that you got training in your report.</w:t>
-      </w:r>
-      <w:r>
-        <w:t>b</w:t>
+      <w:bookmarkEnd w:id="41"/>
+    </w:p>
+    <w:p>
+      <w:r>
+        <w:t>Have at least 1 member of your team complete 3-D printing or laser cutting training in the Texas Invention Works. There are sign-up sheets for training on the 0th floor of the Texas Invention Works.</w:t>
+      </w:r>
+      <w:r>
+        <w:t xml:space="preserve"> Provide some proof that you got </w:t>
+      </w:r>
+      <w:r>
+        <w:t>the training</w:t>
+      </w:r>
+      <w:r>
+        <w:t xml:space="preserve"> in your report.</w:t>
+      </w:r>
+      <w:r>
+        <w:t xml:space="preserve"> This extra credit can be completed until lab 7 and will be applied to lab 11.</w:t>
       </w:r>
     </w:p>
     <w:p>
@@ -5563,7 +5678,7 @@
           <w:szCs w:val="25"/>
         </w:rPr>
       </w:pPr>
-      <w:bookmarkStart w:id="37" w:name="_Toc160492875"/>
+      <w:bookmarkStart w:id="42" w:name="_Toc160494441"/>
       <w:r>
         <w:rPr>
           <w:rFonts w:ascii="Calibri Light" w:eastAsia="Calibri Light" w:hAnsi="Calibri Light" w:cs="Calibri Light"/>
@@ -5586,81 +5701,68 @@
           <w:sz w:val="25"/>
           <w:szCs w:val="25"/>
         </w:rPr>
-        <w:t xml:space="preserve"> (</w:t>
-      </w:r>
-      <w:r>
+        <w:t xml:space="preserve"> (10pts Extra Credit)</w:t>
+      </w:r>
+      <w:bookmarkEnd w:id="42"/>
+    </w:p>
+    <w:p>
+      <w:r>
+        <w:t xml:space="preserve">Use a TM4C123 chip in your design in addition to the launchpad. You will need to add the component to the PCB like </w:t>
+      </w:r>
+      <w:r>
+        <w:t xml:space="preserve">in </w:t>
+      </w:r>
+      <w:r>
+        <w:t xml:space="preserve">Lab </w:t>
+      </w:r>
+      <w:r>
+        <w:t xml:space="preserve">6. You </w:t>
+      </w:r>
+      <w:r>
+        <w:t>will need to ensure that it is Launchpad redundant (e.g. if the chip fails, the LaunchPad can be plugged in and used).</w:t>
+      </w:r>
+      <w:r>
+        <w:t xml:space="preserve"> One way to make it redundant is to add headers to the PCB where jumper can be run from the launchpad to the PCB.</w:t>
+      </w:r>
+      <w:r>
+        <w:t xml:space="preserve"> This extra credit can be completed until lab 8 and will be applied to lab 11.</w:t>
+      </w:r>
+    </w:p>
+    <w:p>
+      <w:pPr>
+        <w:pStyle w:val="Heading2"/>
         <w:rPr>
           <w:rFonts w:ascii="Calibri Light" w:eastAsia="Calibri Light" w:hAnsi="Calibri Light" w:cs="Calibri Light"/>
           <w:sz w:val="25"/>
           <w:szCs w:val="25"/>
         </w:rPr>
-        <w:t>10</w:t>
-      </w:r>
+      </w:pPr>
+      <w:bookmarkStart w:id="43" w:name="_Toc160494442"/>
       <w:r>
         <w:rPr>
           <w:rFonts w:ascii="Calibri Light" w:eastAsia="Calibri Light" w:hAnsi="Calibri Light" w:cs="Calibri Light"/>
           <w:sz w:val="25"/>
           <w:szCs w:val="25"/>
         </w:rPr>
-        <w:t>pts Extra Credit)</w:t>
-      </w:r>
-      <w:bookmarkEnd w:id="37"/>
-    </w:p>
-    <w:p>
-      <w:r>
-        <w:t xml:space="preserve">Use a TM4C123 chip in your design in addition to the launchpad. You will need to add the component to the PCB like </w:t>
-      </w:r>
-      <w:r>
-        <w:t xml:space="preserve">in </w:t>
-      </w:r>
-      <w:r>
-        <w:t xml:space="preserve">Lab </w:t>
-      </w:r>
-      <w:r>
-        <w:t xml:space="preserve">6. You </w:t>
-      </w:r>
-      <w:r>
-        <w:t>will need to ensure that it is Launchpad redundant (e.g. if the chip fails, the LaunchPad can be plugged in and used).</w:t>
-      </w:r>
-      <w:r>
-        <w:t xml:space="preserve"> One way to make it redundant is to add headers to the PCB where jumper can be run from the launchpad to the PCB.</w:t>
-      </w:r>
-    </w:p>
-    <w:p>
-      <w:pPr>
-        <w:pStyle w:val="Heading2"/>
+        <w:t xml:space="preserve">Deliverable </w:t>
+      </w:r>
+      <w:r>
         <w:rPr>
           <w:rFonts w:ascii="Calibri Light" w:eastAsia="Calibri Light" w:hAnsi="Calibri Light" w:cs="Calibri Light"/>
           <w:sz w:val="25"/>
           <w:szCs w:val="25"/>
         </w:rPr>
-      </w:pPr>
-      <w:bookmarkStart w:id="38" w:name="_Toc160492876"/>
+        <w:t>8</w:t>
+      </w:r>
       <w:r>
         <w:rPr>
           <w:rFonts w:ascii="Calibri Light" w:eastAsia="Calibri Light" w:hAnsi="Calibri Light" w:cs="Calibri Light"/>
           <w:sz w:val="25"/>
           <w:szCs w:val="25"/>
         </w:rPr>
-        <w:t xml:space="preserve">Deliverable </w:t>
-      </w:r>
-      <w:r>
-        <w:rPr>
-          <w:rFonts w:ascii="Calibri Light" w:eastAsia="Calibri Light" w:hAnsi="Calibri Light" w:cs="Calibri Light"/>
-          <w:sz w:val="25"/>
-          <w:szCs w:val="25"/>
-        </w:rPr>
-        <w:t>8</w:t>
-      </w:r>
-      <w:r>
-        <w:rPr>
-          <w:rFonts w:ascii="Calibri Light" w:eastAsia="Calibri Light" w:hAnsi="Calibri Light" w:cs="Calibri Light"/>
-          <w:sz w:val="25"/>
-          <w:szCs w:val="25"/>
-        </w:rPr>
         <w:t xml:space="preserve"> (10pts Extra Credit)</w:t>
       </w:r>
-      <w:bookmarkEnd w:id="38"/>
+      <w:bookmarkEnd w:id="43"/>
     </w:p>
     <w:p>
       <w:r>
@@ -5676,13 +5778,7 @@
         </w:numPr>
       </w:pPr>
       <w:r>
-        <w:t xml:space="preserve">How </w:t>
-      </w:r>
-      <w:r>
-        <w:t>you performed</w:t>
-      </w:r>
-      <w:r>
-        <w:t xml:space="preserve"> this measurement</w:t>
+        <w:t>How you performed this measurement</w:t>
       </w:r>
     </w:p>
     <w:p>
@@ -5694,22 +5790,7 @@
         </w:numPr>
       </w:pPr>
       <w:r>
-        <w:t xml:space="preserve">How/if </w:t>
-      </w:r>
-      <w:r>
-        <w:t>the measu</w:t>
-      </w:r>
-      <w:r>
-        <w:t>red behavior</w:t>
-      </w:r>
-      <w:r>
-        <w:t xml:space="preserve"> meet</w:t>
-      </w:r>
-      <w:r>
-        <w:t>s</w:t>
-      </w:r>
-      <w:r>
-        <w:t xml:space="preserve"> your system’s requirements</w:t>
+        <w:t>How/if the measured behavior meets your system’s requirements</w:t>
       </w:r>
     </w:p>
     <w:p>
@@ -5750,13 +5831,7 @@
         </w:numPr>
       </w:pPr>
       <w:r>
-        <w:t xml:space="preserve">Maximum execution time for </w:t>
-      </w:r>
-      <w:r>
-        <w:t xml:space="preserve">all </w:t>
-      </w:r>
-      <w:r>
-        <w:t>ISRs</w:t>
+        <w:t>Maximum execution time for all ISRs</w:t>
       </w:r>
     </w:p>
     <w:p>
@@ -5768,16 +5843,7 @@
         </w:numPr>
       </w:pPr>
       <w:r>
-        <w:t>Ping latency</w:t>
-      </w:r>
-      <w:r>
-        <w:t xml:space="preserve"> (</w:t>
-      </w:r>
-      <w:r>
-        <w:t>Wi-Fi</w:t>
-      </w:r>
-      <w:r>
-        <w:t>, Bluetooth, LoRa, 433Mhz Radio, etc.)</w:t>
+        <w:t>Ping latency (Wi-Fi, Bluetooth, LoRa, 433Mhz Radio, etc.)</w:t>
       </w:r>
     </w:p>
     <w:p>
@@ -5801,6 +5867,7 @@
         </w:numPr>
       </w:pPr>
       <w:r>
+        <w:lastRenderedPageBreak/>
         <w:t>Signal to noise ratio (SNR)</w:t>
       </w:r>
     </w:p>
@@ -5818,6 +5885,9 @@
     </w:p>
     <w:p>
       <w:r>
+        <w:t>This extra credit can be completed until lab 11 and will be applied to lab 11.</w:t>
+      </w:r>
+      <w:r>
         <w:br w:type="page"/>
       </w:r>
     </w:p>
@@ -5825,12 +5895,12 @@
       <w:pPr>
         <w:pStyle w:val="Heading1"/>
       </w:pPr>
-      <w:bookmarkStart w:id="39" w:name="_Toc160492877"/>
+      <w:bookmarkStart w:id="44" w:name="_Toc160494443"/>
       <w:r>
         <w:lastRenderedPageBreak/>
         <w:t>Hints</w:t>
       </w:r>
-      <w:bookmarkEnd w:id="39"/>
+      <w:bookmarkEnd w:id="44"/>
     </w:p>
     <w:p>
       <w:pPr>
@@ -6091,11 +6161,11 @@
       <w:pPr>
         <w:pStyle w:val="Heading2"/>
       </w:pPr>
-      <w:bookmarkStart w:id="40" w:name="_Toc160492878"/>
+      <w:bookmarkStart w:id="45" w:name="_Toc160494444"/>
       <w:r>
         <w:t>Other Stuff</w:t>
       </w:r>
-      <w:bookmarkEnd w:id="40"/>
+      <w:bookmarkEnd w:id="45"/>
     </w:p>
     <w:p>
       <w:r>

</xml_diff>